<commit_message>
Add entreprise field as required + fix empty field handling for batiment and texte_ia + fix validation webhook URL
</commit_message>
<xml_diff>
--- a/templates/word/template_principal.docx
+++ b/templates/word/template_principal.docx
@@ -749,7 +749,6 @@
                     </w:rPr>
                     <w:t>civilite</w:t>
                   </w:r>
-                  <w:proofErr w:type="spellEnd"/>
                   <w:r>
                     <w:rPr>
                       <w:rFonts w:ascii="Aptos" w:hAnsi="Aptos"/>
@@ -758,7 +757,7 @@
                       <w:sz w:val="22"/>
                       <w:szCs w:val="22"/>
                     </w:rPr>
-                    <w:t>}</w:t>
+                    <w:t>_</w:t>
                   </w:r>
                   <w:r>
                     <w:rPr>
@@ -768,8 +767,9 @@
                       <w:sz w:val="22"/>
                       <w:szCs w:val="22"/>
                     </w:rPr>
-                    <w:t xml:space="preserve"> </w:t>
-                  </w:r>
+                    <w:t>nomme</w:t>
+                  </w:r>
+                  <w:proofErr w:type="spellEnd"/>
                   <w:r>
                     <w:rPr>
                       <w:rFonts w:ascii="Aptos" w:hAnsi="Aptos"/>
@@ -778,9 +778,8 @@
                       <w:sz w:val="22"/>
                       <w:szCs w:val="22"/>
                     </w:rPr>
-                    <w:t>{</w:t>
-                  </w:r>
-                  <w:proofErr w:type="spellStart"/>
+                    <w:t>}</w:t>
+                  </w:r>
                   <w:r>
                     <w:rPr>
                       <w:rFonts w:ascii="Aptos" w:hAnsi="Aptos"/>
@@ -789,7 +788,48 @@
                       <w:sz w:val="22"/>
                       <w:szCs w:val="22"/>
                     </w:rPr>
-                    <w:t>nom_destinataire</w:t>
+                    <w:t xml:space="preserve"> </w:t>
+                  </w:r>
+                  <w:r>
+                    <w:rPr>
+                      <w:rFonts w:ascii="Aptos" w:hAnsi="Aptos"/>
+                      <w:b/>
+                      <w:bCs/>
+                      <w:sz w:val="22"/>
+                      <w:szCs w:val="22"/>
+                    </w:rPr>
+                    <w:t>{</w:t>
+                  </w:r>
+                  <w:proofErr w:type="spellStart"/>
+                  <w:r>
+                    <w:rPr>
+                      <w:rFonts w:ascii="Aptos" w:hAnsi="Aptos"/>
+                      <w:b/>
+                      <w:bCs/>
+                      <w:sz w:val="22"/>
+                      <w:szCs w:val="22"/>
+                    </w:rPr>
+                    <w:t>nom_</w:t>
+                  </w:r>
+                  <w:r>
+                    <w:rPr>
+                      <w:rFonts w:ascii="Aptos" w:hAnsi="Aptos"/>
+                      <w:b/>
+                      <w:bCs/>
+                      <w:sz w:val="22"/>
+                      <w:szCs w:val="22"/>
+                    </w:rPr>
+                    <w:t>nomm</w:t>
+                  </w:r>
+                  <w:r>
+                    <w:rPr>
+                      <w:rFonts w:ascii="Aptos" w:hAnsi="Aptos"/>
+                      <w:b/>
+                      <w:bCs/>
+                      <w:sz w:val="22"/>
+                      <w:szCs w:val="22"/>
+                    </w:rPr>
+                    <w:t>e</w:t>
                   </w:r>
                   <w:proofErr w:type="spellEnd"/>
                   <w:r>
@@ -850,7 +890,7 @@
                         <w:sz w:val="22"/>
                         <w:szCs w:val="22"/>
                       </w:rPr>
-                      <w:t>replace</w:t>
+                      <w:t>nomme</w:t>
                     </w:r>
                     <w:proofErr w:type="spellEnd"/>
                     <w:r>

</xml_diff>